<commit_message>
HUGE Commit: HR, 1_grade
</commit_message>
<xml_diff>
--- a/LMS/user_manager/static/user_manager/docs/Прикрепительный талон.docx
+++ b/LMS/user_manager/static/user_manager/docs/Прикрепительный талон.docx
@@ -51,7 +51,7 @@
                 <w:szCs w:val="28"/>
               </w:rPr>
               <w:drawing>
-                <wp:inline distT="0" distB="0" distL="0" distR="0" wp14:anchorId="120591C0" wp14:editId="2A7471AA">
+                <wp:inline distT="0" distB="0" distL="0" distR="0" wp14:anchorId="120591C0" wp14:editId="0BFC73CD">
                   <wp:extent cx="1119180" cy="3111901"/>
                   <wp:effectExtent l="0" t="0" r="0" b="0"/>
                   <wp:docPr id="2056561326" name="Picture 1" descr="A purple and white logo&#10;&#10;Description automatically generated"/>
@@ -846,22 +846,26 @@
                   </w:pPr>
                   <w:r>
                     <w:rPr>
+                      <w:b/>
+                      <w:bCs/>
                       <w:noProof/>
-                      <w:lang w:val="kk-KZ"/>
+                      <w:sz w:val="28"/>
+                      <w:szCs w:val="28"/>
+                      <w:lang w:val="ru-RU"/>
                     </w:rPr>
                     <w:drawing>
-                      <wp:anchor distT="0" distB="0" distL="114300" distR="114300" simplePos="0" relativeHeight="251660288" behindDoc="0" locked="0" layoutInCell="1" allowOverlap="1" wp14:anchorId="3FF1506F" wp14:editId="234F0B62">
+                      <wp:anchor distT="0" distB="0" distL="114300" distR="114300" simplePos="0" relativeHeight="251659264" behindDoc="0" locked="0" layoutInCell="1" allowOverlap="1" wp14:anchorId="562CB5C0" wp14:editId="1FFB6FCB">
                         <wp:simplePos x="0" y="0"/>
                         <wp:positionH relativeFrom="column">
-                          <wp:posOffset>1021656</wp:posOffset>
+                          <wp:posOffset>936625</wp:posOffset>
                         </wp:positionH>
                         <wp:positionV relativeFrom="paragraph">
-                          <wp:posOffset>-272540</wp:posOffset>
+                          <wp:posOffset>-196215</wp:posOffset>
                         </wp:positionV>
-                        <wp:extent cx="1021174" cy="655320"/>
-                        <wp:effectExtent l="0" t="0" r="0" b="5080"/>
+                        <wp:extent cx="838200" cy="549693"/>
+                        <wp:effectExtent l="0" t="0" r="0" b="0"/>
                         <wp:wrapNone/>
-                        <wp:docPr id="119920437" name="Picture 4" descr="A close up of a name&#10;&#10;AI-generated content may be incorrect."/>
+                        <wp:docPr id="1821893441" name="Picture 1" descr="A close up of a name&#10;&#10;AI-generated content may be incorrect."/>
                         <wp:cNvGraphicFramePr>
                           <a:graphicFrameLocks xmlns:a="http://schemas.openxmlformats.org/drawingml/2006/main" noChangeAspect="1"/>
                         </wp:cNvGraphicFramePr>
@@ -869,7 +873,7 @@
                           <a:graphicData uri="http://schemas.openxmlformats.org/drawingml/2006/picture">
                             <pic:pic xmlns:pic="http://schemas.openxmlformats.org/drawingml/2006/picture">
                               <pic:nvPicPr>
-                                <pic:cNvPr id="119920437" name="Picture 4" descr="A close up of a name&#10;&#10;AI-generated content may be incorrect."/>
+                                <pic:cNvPr id="1821893441" name="Picture 1" descr="A close up of a name&#10;&#10;AI-generated content may be incorrect."/>
                                 <pic:cNvPicPr/>
                               </pic:nvPicPr>
                               <pic:blipFill>
@@ -887,7 +891,7 @@
                               <pic:spPr>
                                 <a:xfrm>
                                   <a:off x="0" y="0"/>
-                                  <a:ext cx="1021174" cy="655320"/>
+                                  <a:ext cx="838200" cy="549693"/>
                                 </a:xfrm>
                                 <a:prstGeom prst="rect">
                                   <a:avLst/>

</xml_diff>